<commit_message>
Added global data to overhead steel
</commit_message>
<xml_diff>
--- a/server/data/mongodb/notes/machines.docx
+++ b/server/data/mongodb/notes/machines.docx
@@ -14,7 +14,21 @@
           <w:sz w:val="28"/>
           <w:szCs w:val="28"/>
         </w:rPr>
-        <w:t>On how it calculates load on the machine beams:</w:t>
+        <w:t>On how it calculates</w:t>
+      </w:r>
+      <w:r>
+        <w:rPr>
+          <w:sz w:val="28"/>
+          <w:szCs w:val="28"/>
+        </w:rPr>
+        <w:t xml:space="preserve"> loads</w:t>
+      </w:r>
+      <w:r>
+        <w:rPr>
+          <w:sz w:val="28"/>
+          <w:szCs w:val="28"/>
+        </w:rPr>
+        <w:t>:</w:t>
       </w:r>
     </w:p>
     <w:p>
@@ -31,7 +45,6 @@
         <w:t>at the machine beams.</w:t>
       </w:r>
     </w:p>
-    <w:p/>
     <w:p>
       <w:r>
         <w:t>The point is located off the center of the traction sheave.</w:t>
@@ -220,6 +233,9 @@
     </w:p>
     <w:p>
       <w:r>
+        <w:rPr>
+          <w:noProof/>
+        </w:rPr>
         <w:drawing>
           <wp:inline distT="0" distB="0" distL="0" distR="0" wp14:anchorId="4ECCC139" wp14:editId="3C5B093D">
             <wp:extent cx="4333875" cy="3774927"/>

</xml_diff>